<commit_message>
Appended Week 4 Task 4 info
</commit_message>
<xml_diff>
--- a/Project_Description.docx
+++ b/Project_Description.docx
@@ -31,7 +31,23 @@
           <w:sz w:val="22"/>
           <w:szCs w:val="22"/>
         </w:rPr>
-        <w:t>Game Description: 2-player bomberman game with a minesweeper twist!</w:t>
+        <w:t xml:space="preserve">Game Description: 2-player </w:t>
+      </w:r>
+      <w:proofErr w:type="spellStart"/>
+      <w:r>
+        <w:rPr>
+          <w:sz w:val="22"/>
+          <w:szCs w:val="22"/>
+        </w:rPr>
+        <w:t>bomberman</w:t>
+      </w:r>
+      <w:proofErr w:type="spellEnd"/>
+      <w:r>
+        <w:rPr>
+          <w:sz w:val="22"/>
+          <w:szCs w:val="22"/>
+        </w:rPr>
+        <w:t xml:space="preserve"> game with a minesweeper twist!</w:t>
       </w:r>
       <w:r>
         <w:rPr>
@@ -194,7 +210,23 @@
           <w:sz w:val="26"/>
           <w:szCs w:val="26"/>
         </w:rPr>
-        <w:t xml:space="preserve">III. MoSCoW Matrix </w:t>
+        <w:t xml:space="preserve">III. </w:t>
+      </w:r>
+      <w:proofErr w:type="spellStart"/>
+      <w:r>
+        <w:rPr>
+          <w:sz w:val="26"/>
+          <w:szCs w:val="26"/>
+        </w:rPr>
+        <w:t>MoSCoW</w:t>
+      </w:r>
+      <w:proofErr w:type="spellEnd"/>
+      <w:r>
+        <w:rPr>
+          <w:sz w:val="26"/>
+          <w:szCs w:val="26"/>
+        </w:rPr>
+        <w:t xml:space="preserve"> Matrix </w:t>
       </w:r>
     </w:p>
     <w:p>
@@ -367,7 +399,23 @@
           <w:sz w:val="22"/>
           <w:szCs w:val="22"/>
         </w:rPr>
-        <w:t>One player will use arrow keys to move, while the other will use ‘wasd’.</w:t>
+        <w:t>One player will use arrow keys to move, while the other will use ‘</w:t>
+      </w:r>
+      <w:proofErr w:type="spellStart"/>
+      <w:r>
+        <w:rPr>
+          <w:sz w:val="22"/>
+          <w:szCs w:val="22"/>
+        </w:rPr>
+        <w:t>wasd</w:t>
+      </w:r>
+      <w:proofErr w:type="spellEnd"/>
+      <w:r>
+        <w:rPr>
+          <w:sz w:val="22"/>
+          <w:szCs w:val="22"/>
+        </w:rPr>
+        <w:t>’.</w:t>
       </w:r>
     </w:p>
     <w:p>
@@ -780,8 +828,17 @@
           <w:sz w:val="22"/>
           <w:szCs w:val="22"/>
         </w:rPr>
-        <w:t>Option to change map size</w:t>
-      </w:r>
+        <w:t xml:space="preserve">Option to change map </w:t>
+      </w:r>
+      <w:proofErr w:type="gramStart"/>
+      <w:r>
+        <w:rPr>
+          <w:sz w:val="22"/>
+          <w:szCs w:val="22"/>
+        </w:rPr>
+        <w:t>size</w:t>
+      </w:r>
+      <w:proofErr w:type="gramEnd"/>
     </w:p>
     <w:p>
       <w:pPr>
@@ -897,9 +954,376 @@
         </w:numPr>
       </w:pPr>
       <w:r>
-        <w:t>Customise character sprites / trail colours</w:t>
-      </w:r>
-    </w:p>
+        <w:t xml:space="preserve">Customise character sprites / trail </w:t>
+      </w:r>
+      <w:proofErr w:type="gramStart"/>
+      <w:r>
+        <w:t>colours</w:t>
+      </w:r>
+      <w:proofErr w:type="gramEnd"/>
+    </w:p>
+    <w:p>
+      <w:pPr>
+        <w:rPr>
+          <w:b/>
+          <w:bCs/>
+          <w:sz w:val="26"/>
+          <w:szCs w:val="26"/>
+        </w:rPr>
+      </w:pPr>
+      <w:r>
+        <w:rPr>
+          <w:b/>
+          <w:bCs/>
+          <w:sz w:val="26"/>
+          <w:szCs w:val="26"/>
+        </w:rPr>
+        <w:t>IV. Polymorphism</w:t>
+      </w:r>
+    </w:p>
+    <w:p>
+      <w:r>
+        <w:t>Polymorphism means “many forms” which occurs when there are many classes that are related to each other by inheritance. Inheritance means to inherit attributes and methods from another class. Polymorphism uses those methods to perform different tasks. This allows us to perform a single action in different ways.</w:t>
+      </w:r>
+    </w:p>
+    <w:p>
+      <w:r>
+        <w:t>In our project, we have a super class called State that has subclasses, the GameState and MenuState, which determines which state the game is in. These subclasses inherit methods such as tick, render and the setCurrentState method. We are planning to add one more subclass called EndState which will utilize the same methods.</w:t>
+      </w:r>
+    </w:p>
+    <w:p>
+      <w:pPr>
+        <w:jc w:val="center"/>
+      </w:pPr>
+      <w:r>
+        <w:rPr>
+          <w:noProof/>
+        </w:rPr>
+        <w:drawing>
+          <wp:inline distT="0" distB="0" distL="0" distR="0" wp14:anchorId="2A0796E3" wp14:editId="00345D35">
+            <wp:extent cx="2095500" cy="3718021"/>
+            <wp:effectExtent l="0" t="0" r="0" b="0"/>
+            <wp:docPr id="1" name="Picture 1"/>
+            <wp:cNvGraphicFramePr>
+              <a:graphicFrameLocks xmlns:a="http://schemas.openxmlformats.org/drawingml/2006/main" noChangeAspect="1"/>
+            </wp:cNvGraphicFramePr>
+            <a:graphic xmlns:a="http://schemas.openxmlformats.org/drawingml/2006/main">
+              <a:graphicData uri="http://schemas.openxmlformats.org/drawingml/2006/picture">
+                <pic:pic xmlns:pic="http://schemas.openxmlformats.org/drawingml/2006/picture">
+                  <pic:nvPicPr>
+                    <pic:cNvPr id="1" name=""/>
+                    <pic:cNvPicPr/>
+                  </pic:nvPicPr>
+                  <pic:blipFill rotWithShape="1">
+                    <a:blip r:embed="rId5"/>
+                    <a:srcRect l="10085" t="6610" r="9632"/>
+                    <a:stretch/>
+                  </pic:blipFill>
+                  <pic:spPr bwMode="auto">
+                    <a:xfrm>
+                      <a:off x="0" y="0"/>
+                      <a:ext cx="2127630" cy="3775028"/>
+                    </a:xfrm>
+                    <a:prstGeom prst="rect">
+                      <a:avLst/>
+                    </a:prstGeom>
+                    <a:ln>
+                      <a:noFill/>
+                    </a:ln>
+                    <a:extLst>
+                      <a:ext uri="{53640926-AAD7-44D8-BBD7-CCE9431645EC}">
+                        <a14:shadowObscured xmlns:a14="http://schemas.microsoft.com/office/drawing/2010/main"/>
+                      </a:ext>
+                    </a:extLst>
+                  </pic:spPr>
+                </pic:pic>
+              </a:graphicData>
+            </a:graphic>
+          </wp:inline>
+        </w:drawing>
+      </w:r>
+    </w:p>
+    <w:p/>
+    <w:p>
+      <w:r>
+        <w:t>Another example of Polymorphism used in our project would be the super class Tile and subclasses: CornerTile1, CornerTile2, CornerTile3, CornerTile4, BottomTile, PathTile, BlueTile, RightTile, TopTile, LeftTile. The Tile class is responsible for storing information about each tile of the game board. It contains the static id of all the tiles, the tile dimensions, the tick method, and the render method. The subclasses extend the Tile class to obtain their unique static id and return their unique tile texture from the Assets class.</w:t>
+      </w:r>
+    </w:p>
+    <w:p>
+      <w:r>
+        <w:rPr>
+          <w:noProof/>
+        </w:rPr>
+        <w:lastRenderedPageBreak/>
+        <w:drawing>
+          <wp:inline distT="0" distB="0" distL="0" distR="0" wp14:anchorId="73E86C74" wp14:editId="369592CE">
+            <wp:extent cx="5731510" cy="3382645"/>
+            <wp:effectExtent l="0" t="0" r="2540" b="8255"/>
+            <wp:docPr id="2" name="Picture 2"/>
+            <wp:cNvGraphicFramePr>
+              <a:graphicFrameLocks xmlns:a="http://schemas.openxmlformats.org/drawingml/2006/main" noChangeAspect="1"/>
+            </wp:cNvGraphicFramePr>
+            <a:graphic xmlns:a="http://schemas.openxmlformats.org/drawingml/2006/main">
+              <a:graphicData uri="http://schemas.openxmlformats.org/drawingml/2006/picture">
+                <pic:pic xmlns:pic="http://schemas.openxmlformats.org/drawingml/2006/picture">
+                  <pic:nvPicPr>
+                    <pic:cNvPr id="1" name=""/>
+                    <pic:cNvPicPr/>
+                  </pic:nvPicPr>
+                  <pic:blipFill>
+                    <a:blip r:embed="rId6"/>
+                    <a:stretch>
+                      <a:fillRect/>
+                    </a:stretch>
+                  </pic:blipFill>
+                  <pic:spPr>
+                    <a:xfrm>
+                      <a:off x="0" y="0"/>
+                      <a:ext cx="5731510" cy="3382645"/>
+                    </a:xfrm>
+                    <a:prstGeom prst="rect">
+                      <a:avLst/>
+                    </a:prstGeom>
+                  </pic:spPr>
+                </pic:pic>
+              </a:graphicData>
+            </a:graphic>
+          </wp:inline>
+        </w:drawing>
+      </w:r>
+    </w:p>
+    <w:p>
+      <w:pPr>
+        <w:rPr>
+          <w:b/>
+          <w:bCs/>
+          <w:sz w:val="26"/>
+          <w:szCs w:val="26"/>
+        </w:rPr>
+      </w:pPr>
+      <w:r>
+        <w:rPr>
+          <w:b/>
+          <w:bCs/>
+          <w:sz w:val="26"/>
+          <w:szCs w:val="26"/>
+        </w:rPr>
+        <w:t>V. Abstract Classes</w:t>
+      </w:r>
+    </w:p>
+    <w:p>
+      <w:r>
+        <w:t>UIObject is a restricted class that cannot be used to create objects. To access it and use its abstract methods, it must be inherited by the subclass. In this case, it is inherited by UIImageButton.</w:t>
+      </w:r>
+    </w:p>
+    <w:p>
+      <w:pPr>
+        <w:jc w:val="center"/>
+      </w:pPr>
+      <w:r>
+        <w:rPr>
+          <w:noProof/>
+        </w:rPr>
+        <w:drawing>
+          <wp:inline distT="0" distB="0" distL="0" distR="0" wp14:anchorId="232DCA05" wp14:editId="2EABEBD9">
+            <wp:extent cx="4048125" cy="2657475"/>
+            <wp:effectExtent l="0" t="0" r="9525" b="9525"/>
+            <wp:docPr id="4" name="Picture 4"/>
+            <wp:cNvGraphicFramePr>
+              <a:graphicFrameLocks xmlns:a="http://schemas.openxmlformats.org/drawingml/2006/main" noChangeAspect="1"/>
+            </wp:cNvGraphicFramePr>
+            <a:graphic xmlns:a="http://schemas.openxmlformats.org/drawingml/2006/main">
+              <a:graphicData uri="http://schemas.openxmlformats.org/drawingml/2006/picture">
+                <pic:pic xmlns:pic="http://schemas.openxmlformats.org/drawingml/2006/picture">
+                  <pic:nvPicPr>
+                    <pic:cNvPr id="1" name=""/>
+                    <pic:cNvPicPr/>
+                  </pic:nvPicPr>
+                  <pic:blipFill>
+                    <a:blip r:embed="rId7"/>
+                    <a:stretch>
+                      <a:fillRect/>
+                    </a:stretch>
+                  </pic:blipFill>
+                  <pic:spPr>
+                    <a:xfrm>
+                      <a:off x="0" y="0"/>
+                      <a:ext cx="4048125" cy="2657475"/>
+                    </a:xfrm>
+                    <a:prstGeom prst="rect">
+                      <a:avLst/>
+                    </a:prstGeom>
+                  </pic:spPr>
+                </pic:pic>
+              </a:graphicData>
+            </a:graphic>
+          </wp:inline>
+        </w:drawing>
+      </w:r>
+    </w:p>
+    <w:p>
+      <w:pPr>
+        <w:rPr>
+          <w:b/>
+          <w:bCs/>
+          <w:sz w:val="26"/>
+          <w:szCs w:val="26"/>
+        </w:rPr>
+      </w:pPr>
+      <w:r>
+        <w:rPr>
+          <w:b/>
+          <w:bCs/>
+          <w:sz w:val="26"/>
+          <w:szCs w:val="26"/>
+        </w:rPr>
+        <w:t>VI. Interfaces</w:t>
+      </w:r>
+    </w:p>
+    <w:p>
+      <w:r>
+        <w:t>An interface is a completely “abstract class” that is used to group related methods with empty bodies. To access interface methods, the interface must be “implemented” by another class.</w:t>
+      </w:r>
+    </w:p>
+    <w:p>
+      <w:r>
+        <w:t>In this case with have a ClickListener interface class which listens for mouse clicks. It is implemented by the UIImageButton class. The UIImageButton class generates a User Interface button and implements the ClickListener class to listen for button clicks.</w:t>
+      </w:r>
+    </w:p>
+    <w:p>
+      <w:r>
+        <w:rPr>
+          <w:noProof/>
+        </w:rPr>
+        <w:lastRenderedPageBreak/>
+        <w:drawing>
+          <wp:inline distT="0" distB="0" distL="0" distR="0" wp14:anchorId="1483A8FE" wp14:editId="19F6E4DA">
+            <wp:extent cx="5724525" cy="657225"/>
+            <wp:effectExtent l="0" t="0" r="9525" b="9525"/>
+            <wp:docPr id="5" name="Picture 5"/>
+            <wp:cNvGraphicFramePr>
+              <a:graphicFrameLocks xmlns:a="http://schemas.openxmlformats.org/drawingml/2006/main" noChangeAspect="1"/>
+            </wp:cNvGraphicFramePr>
+            <a:graphic xmlns:a="http://schemas.openxmlformats.org/drawingml/2006/main">
+              <a:graphicData uri="http://schemas.openxmlformats.org/drawingml/2006/picture">
+                <pic:pic xmlns:pic="http://schemas.openxmlformats.org/drawingml/2006/picture">
+                  <pic:nvPicPr>
+                    <pic:cNvPr id="1" name=""/>
+                    <pic:cNvPicPr/>
+                  </pic:nvPicPr>
+                  <pic:blipFill>
+                    <a:blip r:embed="rId8"/>
+                    <a:stretch>
+                      <a:fillRect/>
+                    </a:stretch>
+                  </pic:blipFill>
+                  <pic:spPr>
+                    <a:xfrm>
+                      <a:off x="0" y="0"/>
+                      <a:ext cx="5724525" cy="657225"/>
+                    </a:xfrm>
+                    <a:prstGeom prst="rect">
+                      <a:avLst/>
+                    </a:prstGeom>
+                  </pic:spPr>
+                </pic:pic>
+              </a:graphicData>
+            </a:graphic>
+          </wp:inline>
+        </w:drawing>
+      </w:r>
+    </w:p>
+    <w:p>
+      <w:r>
+        <w:rPr>
+          <w:noProof/>
+        </w:rPr>
+        <w:drawing>
+          <wp:inline distT="0" distB="0" distL="0" distR="0" wp14:anchorId="2FB64B19" wp14:editId="7F6BD7FE">
+            <wp:extent cx="5731510" cy="1389380"/>
+            <wp:effectExtent l="0" t="0" r="2540" b="1270"/>
+            <wp:docPr id="6" name="Picture 6"/>
+            <wp:cNvGraphicFramePr>
+              <a:graphicFrameLocks xmlns:a="http://schemas.openxmlformats.org/drawingml/2006/main" noChangeAspect="1"/>
+            </wp:cNvGraphicFramePr>
+            <a:graphic xmlns:a="http://schemas.openxmlformats.org/drawingml/2006/main">
+              <a:graphicData uri="http://schemas.openxmlformats.org/drawingml/2006/picture">
+                <pic:pic xmlns:pic="http://schemas.openxmlformats.org/drawingml/2006/picture">
+                  <pic:nvPicPr>
+                    <pic:cNvPr id="1" name=""/>
+                    <pic:cNvPicPr/>
+                  </pic:nvPicPr>
+                  <pic:blipFill>
+                    <a:blip r:embed="rId9"/>
+                    <a:stretch>
+                      <a:fillRect/>
+                    </a:stretch>
+                  </pic:blipFill>
+                  <pic:spPr>
+                    <a:xfrm>
+                      <a:off x="0" y="0"/>
+                      <a:ext cx="5731510" cy="1389380"/>
+                    </a:xfrm>
+                    <a:prstGeom prst="rect">
+                      <a:avLst/>
+                    </a:prstGeom>
+                  </pic:spPr>
+                </pic:pic>
+              </a:graphicData>
+            </a:graphic>
+          </wp:inline>
+        </w:drawing>
+      </w:r>
+    </w:p>
+    <w:p/>
+    <w:p>
+      <w:r>
+        <w:t>Additionally, the KeyManager class makes use of the KeyListener interface class to access the keyboard keystrokes. 3 classes (Display, Game, and Player) will be utilizing this class to control the game entities with keystrokes.</w:t>
+      </w:r>
+    </w:p>
+    <w:p>
+      <w:r>
+        <w:rPr>
+          <w:noProof/>
+        </w:rPr>
+        <w:drawing>
+          <wp:inline distT="0" distB="0" distL="0" distR="0" wp14:anchorId="674A2A46" wp14:editId="2344BB23">
+            <wp:extent cx="4819650" cy="1809750"/>
+            <wp:effectExtent l="0" t="0" r="0" b="0"/>
+            <wp:docPr id="7" name="Picture 7"/>
+            <wp:cNvGraphicFramePr>
+              <a:graphicFrameLocks xmlns:a="http://schemas.openxmlformats.org/drawingml/2006/main" noChangeAspect="1"/>
+            </wp:cNvGraphicFramePr>
+            <a:graphic xmlns:a="http://schemas.openxmlformats.org/drawingml/2006/main">
+              <a:graphicData uri="http://schemas.openxmlformats.org/drawingml/2006/picture">
+                <pic:pic xmlns:pic="http://schemas.openxmlformats.org/drawingml/2006/picture">
+                  <pic:nvPicPr>
+                    <pic:cNvPr id="1" name=""/>
+                    <pic:cNvPicPr/>
+                  </pic:nvPicPr>
+                  <pic:blipFill>
+                    <a:blip r:embed="rId10"/>
+                    <a:stretch>
+                      <a:fillRect/>
+                    </a:stretch>
+                  </pic:blipFill>
+                  <pic:spPr>
+                    <a:xfrm>
+                      <a:off x="0" y="0"/>
+                      <a:ext cx="4819650" cy="1809750"/>
+                    </a:xfrm>
+                    <a:prstGeom prst="rect">
+                      <a:avLst/>
+                    </a:prstGeom>
+                  </pic:spPr>
+                </pic:pic>
+              </a:graphicData>
+            </a:graphic>
+          </wp:inline>
+        </w:drawing>
+      </w:r>
+    </w:p>
+    <w:p/>
     <w:sectPr>
       <w:pgSz w:w="11906" w:h="16838"/>
       <w:pgMar w:top="1440" w:right="1440" w:bottom="1440" w:left="1440" w:header="708" w:footer="708" w:gutter="0"/>

</xml_diff>

<commit_message>
Appended Lab 5 Task 3 into Project Description
Also changed world1.txt to remove crate sprites
</commit_message>
<xml_diff>
--- a/Project_Description.docx
+++ b/Project_Description.docx
@@ -31,23 +31,7 @@
           <w:sz w:val="22"/>
           <w:szCs w:val="22"/>
         </w:rPr>
-        <w:t xml:space="preserve">Game Description: 2-player </w:t>
-      </w:r>
-      <w:proofErr w:type="spellStart"/>
-      <w:r>
-        <w:rPr>
-          <w:sz w:val="22"/>
-          <w:szCs w:val="22"/>
-        </w:rPr>
-        <w:t>bomberman</w:t>
-      </w:r>
-      <w:proofErr w:type="spellEnd"/>
-      <w:r>
-        <w:rPr>
-          <w:sz w:val="22"/>
-          <w:szCs w:val="22"/>
-        </w:rPr>
-        <w:t xml:space="preserve"> game with a minesweeper twist!</w:t>
+        <w:t>Game Description: 2-player bomberman game with a minesweeper twist!</w:t>
       </w:r>
       <w:r>
         <w:rPr>
@@ -210,23 +194,7 @@
           <w:sz w:val="26"/>
           <w:szCs w:val="26"/>
         </w:rPr>
-        <w:t xml:space="preserve">III. </w:t>
-      </w:r>
-      <w:proofErr w:type="spellStart"/>
-      <w:r>
-        <w:rPr>
-          <w:sz w:val="26"/>
-          <w:szCs w:val="26"/>
-        </w:rPr>
-        <w:t>MoSCoW</w:t>
-      </w:r>
-      <w:proofErr w:type="spellEnd"/>
-      <w:r>
-        <w:rPr>
-          <w:sz w:val="26"/>
-          <w:szCs w:val="26"/>
-        </w:rPr>
-        <w:t xml:space="preserve"> Matrix </w:t>
+        <w:t xml:space="preserve">III. MoSCoW Matrix </w:t>
       </w:r>
     </w:p>
     <w:p>
@@ -399,23 +367,7 @@
           <w:sz w:val="22"/>
           <w:szCs w:val="22"/>
         </w:rPr>
-        <w:t>One player will use arrow keys to move, while the other will use ‘</w:t>
-      </w:r>
-      <w:proofErr w:type="spellStart"/>
-      <w:r>
-        <w:rPr>
-          <w:sz w:val="22"/>
-          <w:szCs w:val="22"/>
-        </w:rPr>
-        <w:t>wasd</w:t>
-      </w:r>
-      <w:proofErr w:type="spellEnd"/>
-      <w:r>
-        <w:rPr>
-          <w:sz w:val="22"/>
-          <w:szCs w:val="22"/>
-        </w:rPr>
-        <w:t>’.</w:t>
+        <w:t>One player will use arrow keys to move, while the other will use ‘wasd’.</w:t>
       </w:r>
     </w:p>
     <w:p>
@@ -828,17 +780,8 @@
           <w:sz w:val="22"/>
           <w:szCs w:val="22"/>
         </w:rPr>
-        <w:t xml:space="preserve">Option to change map </w:t>
-      </w:r>
-      <w:proofErr w:type="gramStart"/>
-      <w:r>
-        <w:rPr>
-          <w:sz w:val="22"/>
-          <w:szCs w:val="22"/>
-        </w:rPr>
-        <w:t>size</w:t>
-      </w:r>
-      <w:proofErr w:type="gramEnd"/>
+        <w:t>Option to change map size</w:t>
+      </w:r>
     </w:p>
     <w:p>
       <w:pPr>
@@ -954,13 +897,8 @@
         </w:numPr>
       </w:pPr>
       <w:r>
-        <w:t xml:space="preserve">Customise character sprites / trail </w:t>
-      </w:r>
-      <w:proofErr w:type="gramStart"/>
-      <w:r>
-        <w:t>colours</w:t>
-      </w:r>
-      <w:proofErr w:type="gramEnd"/>
+        <w:t>Customise character sprites / trail colours</w:t>
+      </w:r>
     </w:p>
     <w:p>
       <w:pPr>
@@ -1323,6 +1261,353 @@
         </w:drawing>
       </w:r>
     </w:p>
+    <w:p>
+      <w:pPr>
+        <w:rPr>
+          <w:rFonts w:ascii="Calibri" w:eastAsia="Times New Roman" w:hAnsi="Calibri" w:cs="Calibri"/>
+          <w:b/>
+          <w:bCs/>
+          <w:color w:val="000000"/>
+          <w:sz w:val="28"/>
+          <w:szCs w:val="28"/>
+        </w:rPr>
+      </w:pPr>
+      <w:r>
+        <w:rPr>
+          <w:rFonts w:ascii="Calibri" w:eastAsia="Times New Roman" w:hAnsi="Calibri" w:cs="Calibri"/>
+          <w:b/>
+          <w:bCs/>
+          <w:color w:val="000000"/>
+          <w:sz w:val="28"/>
+          <w:szCs w:val="28"/>
+        </w:rPr>
+        <w:br w:type="page"/>
+      </w:r>
+    </w:p>
+    <w:p>
+      <w:pPr>
+        <w:spacing w:after="0" w:line="240" w:lineRule="auto"/>
+        <w:rPr>
+          <w:rFonts w:ascii="Calibri" w:eastAsia="Times New Roman" w:hAnsi="Calibri" w:cs="Calibri"/>
+          <w:b/>
+          <w:bCs/>
+          <w:color w:val="000000"/>
+          <w:sz w:val="28"/>
+          <w:szCs w:val="28"/>
+        </w:rPr>
+      </w:pPr>
+      <w:r>
+        <w:rPr>
+          <w:rFonts w:ascii="Calibri" w:eastAsia="Times New Roman" w:hAnsi="Calibri" w:cs="Calibri"/>
+          <w:b/>
+          <w:bCs/>
+          <w:color w:val="000000"/>
+          <w:sz w:val="28"/>
+          <w:szCs w:val="28"/>
+        </w:rPr>
+        <w:lastRenderedPageBreak/>
+        <w:t>VII. Exception Handling</w:t>
+      </w:r>
+    </w:p>
+    <w:p>
+      <w:pPr>
+        <w:spacing w:after="0" w:line="240" w:lineRule="auto"/>
+        <w:rPr>
+          <w:rFonts w:ascii="Calibri" w:eastAsia="Times New Roman" w:hAnsi="Calibri" w:cs="Calibri"/>
+          <w:b/>
+          <w:bCs/>
+          <w:color w:val="000000"/>
+          <w:sz w:val="28"/>
+          <w:szCs w:val="28"/>
+        </w:rPr>
+      </w:pPr>
+    </w:p>
+    <w:p>
+      <w:pPr>
+        <w:spacing w:after="0" w:line="240" w:lineRule="auto"/>
+        <w:rPr>
+          <w:rFonts w:ascii="Times New Roman" w:eastAsia="Times New Roman" w:hAnsi="Times New Roman" w:cs="Times New Roman"/>
+          <w:sz w:val="24"/>
+          <w:szCs w:val="24"/>
+        </w:rPr>
+      </w:pPr>
+      <w:r>
+        <w:rPr>
+          <w:rFonts w:ascii="Calibri" w:eastAsia="Times New Roman" w:hAnsi="Calibri" w:cs="Calibri"/>
+          <w:b/>
+          <w:bCs/>
+          <w:color w:val="000000"/>
+          <w:sz w:val="24"/>
+          <w:szCs w:val="24"/>
+        </w:rPr>
+        <w:t>Lab 5 Task 3</w:t>
+      </w:r>
+    </w:p>
+    <w:p>
+      <w:pPr>
+        <w:spacing w:after="0" w:line="240" w:lineRule="auto"/>
+        <w:rPr>
+          <w:rFonts w:ascii="Times New Roman" w:eastAsia="Times New Roman" w:hAnsi="Times New Roman" w:cs="Times New Roman"/>
+          <w:sz w:val="24"/>
+          <w:szCs w:val="24"/>
+        </w:rPr>
+      </w:pPr>
+      <w:r>
+        <w:rPr>
+          <w:rFonts w:ascii="Calibri" w:eastAsia="Times New Roman" w:hAnsi="Calibri" w:cs="Calibri"/>
+          <w:color w:val="000000"/>
+          <w:sz w:val="24"/>
+          <w:szCs w:val="24"/>
+        </w:rPr>
+        <w:t>We will be implementing Exception Handling in the following classes:</w:t>
+      </w:r>
+      <w:r>
+        <w:rPr>
+          <w:rFonts w:ascii="Calibri" w:eastAsia="Times New Roman" w:hAnsi="Calibri" w:cs="Calibri"/>
+          <w:color w:val="000000"/>
+          <w:sz w:val="24"/>
+          <w:szCs w:val="24"/>
+        </w:rPr>
+        <w:t xml:space="preserve"> (Listed 3 example)</w:t>
+      </w:r>
+    </w:p>
+    <w:p>
+      <w:pPr>
+        <w:numPr>
+          <w:ilvl w:val="0"/>
+          <w:numId w:val="2"/>
+        </w:numPr>
+        <w:spacing w:after="0" w:line="240" w:lineRule="auto"/>
+        <w:textAlignment w:val="baseline"/>
+        <w:rPr>
+          <w:rFonts w:ascii="Calibri" w:eastAsia="Times New Roman" w:hAnsi="Calibri" w:cs="Calibri"/>
+          <w:color w:val="000000"/>
+          <w:sz w:val="24"/>
+          <w:szCs w:val="24"/>
+        </w:rPr>
+      </w:pPr>
+      <w:r>
+        <w:rPr>
+          <w:rFonts w:ascii="Calibri" w:eastAsia="Times New Roman" w:hAnsi="Calibri" w:cs="Calibri"/>
+          <w:color w:val="000000"/>
+          <w:sz w:val="24"/>
+          <w:szCs w:val="24"/>
+        </w:rPr>
+        <w:t>AudioPlayer.java</w:t>
+      </w:r>
+    </w:p>
+    <w:p>
+      <w:pPr>
+        <w:numPr>
+          <w:ilvl w:val="0"/>
+          <w:numId w:val="2"/>
+        </w:numPr>
+        <w:spacing w:after="0" w:line="240" w:lineRule="auto"/>
+        <w:textAlignment w:val="baseline"/>
+        <w:rPr>
+          <w:rFonts w:ascii="Calibri" w:eastAsia="Times New Roman" w:hAnsi="Calibri" w:cs="Calibri"/>
+          <w:color w:val="000000"/>
+          <w:sz w:val="24"/>
+          <w:szCs w:val="24"/>
+        </w:rPr>
+      </w:pPr>
+      <w:r>
+        <w:rPr>
+          <w:rFonts w:ascii="Calibri" w:eastAsia="Times New Roman" w:hAnsi="Calibri" w:cs="Calibri"/>
+          <w:color w:val="000000"/>
+          <w:sz w:val="24"/>
+          <w:szCs w:val="24"/>
+        </w:rPr>
+        <w:t>Utils.java</w:t>
+      </w:r>
+    </w:p>
+    <w:p>
+      <w:pPr>
+        <w:numPr>
+          <w:ilvl w:val="0"/>
+          <w:numId w:val="2"/>
+        </w:numPr>
+        <w:spacing w:after="0" w:line="240" w:lineRule="auto"/>
+        <w:textAlignment w:val="baseline"/>
+        <w:rPr>
+          <w:rFonts w:ascii="Calibri" w:eastAsia="Times New Roman" w:hAnsi="Calibri" w:cs="Calibri"/>
+          <w:color w:val="000000"/>
+          <w:sz w:val="24"/>
+          <w:szCs w:val="24"/>
+        </w:rPr>
+      </w:pPr>
+      <w:r>
+        <w:rPr>
+          <w:rFonts w:ascii="Calibri" w:eastAsia="Times New Roman" w:hAnsi="Calibri" w:cs="Calibri"/>
+          <w:color w:val="000000"/>
+          <w:sz w:val="24"/>
+          <w:szCs w:val="24"/>
+        </w:rPr>
+        <w:t>ImageLoader.java</w:t>
+      </w:r>
+    </w:p>
+    <w:p>
+      <w:pPr>
+        <w:spacing w:after="0" w:line="240" w:lineRule="auto"/>
+        <w:rPr>
+          <w:rFonts w:eastAsia="Times New Roman" w:cstheme="minorHAnsi"/>
+          <w:sz w:val="24"/>
+          <w:szCs w:val="24"/>
+        </w:rPr>
+      </w:pPr>
+    </w:p>
+    <w:p>
+      <w:pPr>
+        <w:spacing w:after="0" w:line="240" w:lineRule="auto"/>
+        <w:rPr>
+          <w:rFonts w:ascii="Times New Roman" w:eastAsia="Times New Roman" w:hAnsi="Times New Roman" w:cs="Times New Roman"/>
+          <w:sz w:val="24"/>
+          <w:szCs w:val="24"/>
+        </w:rPr>
+      </w:pPr>
+      <w:r>
+        <w:rPr>
+          <w:rFonts w:ascii="Calibri" w:eastAsia="Times New Roman" w:hAnsi="Calibri" w:cs="Calibri"/>
+          <w:color w:val="000000"/>
+          <w:sz w:val="24"/>
+          <w:szCs w:val="24"/>
+        </w:rPr>
+        <w:t>AudioPlayer.java</w:t>
+      </w:r>
+    </w:p>
+    <w:p>
+      <w:pPr>
+        <w:numPr>
+          <w:ilvl w:val="0"/>
+          <w:numId w:val="3"/>
+        </w:numPr>
+        <w:spacing w:after="0" w:line="240" w:lineRule="auto"/>
+        <w:textAlignment w:val="baseline"/>
+        <w:rPr>
+          <w:rFonts w:ascii="Calibri" w:eastAsia="Times New Roman" w:hAnsi="Calibri" w:cs="Calibri"/>
+          <w:color w:val="000000"/>
+          <w:sz w:val="24"/>
+          <w:szCs w:val="24"/>
+        </w:rPr>
+      </w:pPr>
+      <w:r>
+        <w:rPr>
+          <w:rFonts w:ascii="Calibri" w:eastAsia="Times New Roman" w:hAnsi="Calibri" w:cs="Calibri"/>
+          <w:color w:val="000000"/>
+          <w:sz w:val="24"/>
+          <w:szCs w:val="24"/>
+        </w:rPr>
+        <w:t>Audioplayer.java will be used to manage the playing of game sounds during runtime. This class is called whenever a sound is to be played, and the class constructor takes in the audio file location as a string parameter. Exception handling is required as users who have access to the game files are able to modify / delete the resources required to play the sounds. If there is no error handling, the game will crash whenever the class is called. </w:t>
+      </w:r>
+    </w:p>
+    <w:p>
+      <w:pPr>
+        <w:spacing w:after="0" w:line="240" w:lineRule="auto"/>
+        <w:rPr>
+          <w:rFonts w:ascii="Times New Roman" w:eastAsia="Times New Roman" w:hAnsi="Times New Roman" w:cs="Times New Roman"/>
+          <w:sz w:val="24"/>
+          <w:szCs w:val="24"/>
+        </w:rPr>
+      </w:pPr>
+    </w:p>
+    <w:p>
+      <w:pPr>
+        <w:spacing w:after="0" w:line="240" w:lineRule="auto"/>
+        <w:rPr>
+          <w:rFonts w:ascii="Times New Roman" w:eastAsia="Times New Roman" w:hAnsi="Times New Roman" w:cs="Times New Roman"/>
+          <w:sz w:val="24"/>
+          <w:szCs w:val="24"/>
+        </w:rPr>
+      </w:pPr>
+      <w:r>
+        <w:rPr>
+          <w:rFonts w:ascii="Calibri" w:eastAsia="Times New Roman" w:hAnsi="Calibri" w:cs="Calibri"/>
+          <w:color w:val="000000"/>
+          <w:sz w:val="24"/>
+          <w:szCs w:val="24"/>
+        </w:rPr>
+        <w:t>Utils.java</w:t>
+      </w:r>
+    </w:p>
+    <w:p>
+      <w:pPr>
+        <w:numPr>
+          <w:ilvl w:val="0"/>
+          <w:numId w:val="4"/>
+        </w:numPr>
+        <w:spacing w:after="0" w:line="240" w:lineRule="auto"/>
+        <w:textAlignment w:val="baseline"/>
+        <w:rPr>
+          <w:rFonts w:ascii="Calibri" w:eastAsia="Times New Roman" w:hAnsi="Calibri" w:cs="Calibri"/>
+          <w:color w:val="000000"/>
+          <w:sz w:val="24"/>
+          <w:szCs w:val="24"/>
+        </w:rPr>
+      </w:pPr>
+      <w:r>
+        <w:rPr>
+          <w:rFonts w:ascii="Calibri" w:eastAsia="Times New Roman" w:hAnsi="Calibri" w:cs="Calibri"/>
+          <w:color w:val="000000"/>
+          <w:sz w:val="24"/>
+          <w:szCs w:val="24"/>
+        </w:rPr>
+        <w:t>Utils.java is a utility class that consists of several helper functions that are called by other classes to help perform different functions. For example, World.java calls the helper functions in Utils.java to help parse the text from the world loading file into usable information for Tile.java. Exception handling is required as users may tamper with the world-loading file to obtain different world maps. Invalid input will cause the game to crash when the map is loading. </w:t>
+      </w:r>
+    </w:p>
+    <w:p>
+      <w:pPr>
+        <w:spacing w:after="0" w:line="240" w:lineRule="auto"/>
+        <w:rPr>
+          <w:rFonts w:ascii="Times New Roman" w:eastAsia="Times New Roman" w:hAnsi="Times New Roman" w:cs="Times New Roman"/>
+          <w:sz w:val="24"/>
+          <w:szCs w:val="24"/>
+        </w:rPr>
+      </w:pPr>
+    </w:p>
+    <w:p>
+      <w:pPr>
+        <w:spacing w:after="0" w:line="240" w:lineRule="auto"/>
+        <w:rPr>
+          <w:rFonts w:ascii="Times New Roman" w:eastAsia="Times New Roman" w:hAnsi="Times New Roman" w:cs="Times New Roman"/>
+          <w:sz w:val="24"/>
+          <w:szCs w:val="24"/>
+        </w:rPr>
+      </w:pPr>
+      <w:r>
+        <w:rPr>
+          <w:rFonts w:ascii="Calibri" w:eastAsia="Times New Roman" w:hAnsi="Calibri" w:cs="Calibri"/>
+          <w:color w:val="000000"/>
+          <w:sz w:val="24"/>
+          <w:szCs w:val="24"/>
+        </w:rPr>
+        <w:t>ImageLoader.java</w:t>
+      </w:r>
+    </w:p>
+    <w:p>
+      <w:pPr>
+        <w:numPr>
+          <w:ilvl w:val="0"/>
+          <w:numId w:val="5"/>
+        </w:numPr>
+        <w:spacing w:after="0" w:line="240" w:lineRule="auto"/>
+        <w:textAlignment w:val="baseline"/>
+        <w:rPr>
+          <w:rFonts w:ascii="Calibri" w:eastAsia="Times New Roman" w:hAnsi="Calibri" w:cs="Calibri"/>
+          <w:color w:val="000000"/>
+          <w:sz w:val="24"/>
+          <w:szCs w:val="24"/>
+        </w:rPr>
+      </w:pPr>
+      <w:r>
+        <w:rPr>
+          <w:rFonts w:ascii="Calibri" w:eastAsia="Times New Roman" w:hAnsi="Calibri" w:cs="Calibri"/>
+          <w:color w:val="000000"/>
+          <w:sz w:val="24"/>
+          <w:szCs w:val="24"/>
+        </w:rPr>
+        <w:t>ImageLoader.java will be used to load images. The image will be stored in a BufferedImage object. The image file path will be parsed as a string when we load the image. Exception handling is required to ensure that the image file path is valid, and that the input file is a valid image file. If there is no error handling, the game will crash whenever the class is called.</w:t>
+      </w:r>
+    </w:p>
     <w:p/>
     <w:sectPr>
       <w:pgSz w:w="11906" w:h="16838"/>
@@ -1337,6 +1622,566 @@
 <file path=word/numbering.xml><?xml version="1.0" encoding="utf-8"?>
 <w:numbering xmlns:wpc="http://schemas.microsoft.com/office/word/2010/wordprocessingCanvas" xmlns:cx="http://schemas.microsoft.com/office/drawing/2014/chartex" xmlns:cx1="http://schemas.microsoft.com/office/drawing/2015/9/8/chartex" xmlns:cx2="http://schemas.microsoft.com/office/drawing/2015/10/21/chartex" xmlns:cx3="http://schemas.microsoft.com/office/drawing/2016/5/9/chartex" xmlns:cx4="http://schemas.microsoft.com/office/drawing/2016/5/10/chartex" xmlns:cx5="http://schemas.microsoft.com/office/drawing/2016/5/11/chartex" xmlns:cx6="http://schemas.microsoft.com/office/drawing/2016/5/12/chartex" xmlns:cx7="http://schemas.microsoft.com/office/drawing/2016/5/13/chartex" xmlns:cx8="http://schemas.microsoft.com/office/drawing/2016/5/14/chartex" xmlns:mc="http://schemas.openxmlformats.org/markup-compatibility/2006" xmlns:aink="http://schemas.microsoft.com/office/drawing/2016/ink" xmlns:am3d="http://schemas.microsoft.com/office/drawing/2017/model3d" xmlns:o="urn:schemas-microsoft-com:office:office" xmlns:r="http://schemas.openxmlformats.org/officeDocument/2006/relationships" xmlns:m="http://schemas.openxmlformats.org/officeDocument/2006/math" xmlns:v="urn:schemas-microsoft-com:vml" xmlns:wp14="http://schemas.microsoft.com/office/word/2010/wordprocessingDrawing" xmlns:wp="http://schemas.openxmlformats.org/drawingml/2006/wordprocessingDrawing" xmlns:w10="urn:schemas-microsoft-com:office:word" xmlns:w="http://schemas.openxmlformats.org/wordprocessingml/2006/main" xmlns:w14="http://schemas.microsoft.com/office/word/2010/wordml" xmlns:w15="http://schemas.microsoft.com/office/word/2012/wordml" xmlns:w16cex="http://schemas.microsoft.com/office/word/2018/wordml/cex" xmlns:w16cid="http://schemas.microsoft.com/office/word/2016/wordml/cid" xmlns:w16="http://schemas.microsoft.com/office/word/2018/wordml" xmlns:w16se="http://schemas.microsoft.com/office/word/2015/wordml/symex" xmlns:wpg="http://schemas.microsoft.com/office/word/2010/wordprocessingGroup" xmlns:wpi="http://schemas.microsoft.com/office/word/2010/wordprocessingInk" xmlns:wne="http://schemas.microsoft.com/office/word/2006/wordml" xmlns:wps="http://schemas.microsoft.com/office/word/2010/wordprocessingShape" mc:Ignorable="w14 w15 w16se w16cid w16 w16cex wp14">
   <w:abstractNum w:abstractNumId="0" w15:restartNumberingAfterBreak="0">
+    <w:nsid w:val="343A5579"/>
+    <w:multiLevelType w:val="multilevel"/>
+    <w:tmpl w:val="98DE2098"/>
+    <w:lvl w:ilvl="0">
+      <w:start w:val="1"/>
+      <w:numFmt w:val="bullet"/>
+      <w:lvlText w:val=""/>
+      <w:lvlJc w:val="left"/>
+      <w:pPr>
+        <w:tabs>
+          <w:tab w:val="num" w:pos="720"/>
+        </w:tabs>
+        <w:ind w:left="720" w:hanging="360"/>
+      </w:pPr>
+      <w:rPr>
+        <w:rFonts w:ascii="Symbol" w:hAnsi="Symbol" w:hint="default"/>
+        <w:sz w:val="20"/>
+      </w:rPr>
+    </w:lvl>
+    <w:lvl w:ilvl="1" w:tentative="1">
+      <w:start w:val="1"/>
+      <w:numFmt w:val="bullet"/>
+      <w:lvlText w:val="o"/>
+      <w:lvlJc w:val="left"/>
+      <w:pPr>
+        <w:tabs>
+          <w:tab w:val="num" w:pos="1440"/>
+        </w:tabs>
+        <w:ind w:left="1440" w:hanging="360"/>
+      </w:pPr>
+      <w:rPr>
+        <w:rFonts w:ascii="Courier New" w:hAnsi="Courier New" w:hint="default"/>
+        <w:sz w:val="20"/>
+      </w:rPr>
+    </w:lvl>
+    <w:lvl w:ilvl="2" w:tentative="1">
+      <w:start w:val="1"/>
+      <w:numFmt w:val="bullet"/>
+      <w:lvlText w:val=""/>
+      <w:lvlJc w:val="left"/>
+      <w:pPr>
+        <w:tabs>
+          <w:tab w:val="num" w:pos="2160"/>
+        </w:tabs>
+        <w:ind w:left="2160" w:hanging="360"/>
+      </w:pPr>
+      <w:rPr>
+        <w:rFonts w:ascii="Wingdings" w:hAnsi="Wingdings" w:hint="default"/>
+        <w:sz w:val="20"/>
+      </w:rPr>
+    </w:lvl>
+    <w:lvl w:ilvl="3" w:tentative="1">
+      <w:start w:val="1"/>
+      <w:numFmt w:val="bullet"/>
+      <w:lvlText w:val=""/>
+      <w:lvlJc w:val="left"/>
+      <w:pPr>
+        <w:tabs>
+          <w:tab w:val="num" w:pos="2880"/>
+        </w:tabs>
+        <w:ind w:left="2880" w:hanging="360"/>
+      </w:pPr>
+      <w:rPr>
+        <w:rFonts w:ascii="Wingdings" w:hAnsi="Wingdings" w:hint="default"/>
+        <w:sz w:val="20"/>
+      </w:rPr>
+    </w:lvl>
+    <w:lvl w:ilvl="4" w:tentative="1">
+      <w:start w:val="1"/>
+      <w:numFmt w:val="bullet"/>
+      <w:lvlText w:val=""/>
+      <w:lvlJc w:val="left"/>
+      <w:pPr>
+        <w:tabs>
+          <w:tab w:val="num" w:pos="3600"/>
+        </w:tabs>
+        <w:ind w:left="3600" w:hanging="360"/>
+      </w:pPr>
+      <w:rPr>
+        <w:rFonts w:ascii="Wingdings" w:hAnsi="Wingdings" w:hint="default"/>
+        <w:sz w:val="20"/>
+      </w:rPr>
+    </w:lvl>
+    <w:lvl w:ilvl="5" w:tentative="1">
+      <w:start w:val="1"/>
+      <w:numFmt w:val="bullet"/>
+      <w:lvlText w:val=""/>
+      <w:lvlJc w:val="left"/>
+      <w:pPr>
+        <w:tabs>
+          <w:tab w:val="num" w:pos="4320"/>
+        </w:tabs>
+        <w:ind w:left="4320" w:hanging="360"/>
+      </w:pPr>
+      <w:rPr>
+        <w:rFonts w:ascii="Wingdings" w:hAnsi="Wingdings" w:hint="default"/>
+        <w:sz w:val="20"/>
+      </w:rPr>
+    </w:lvl>
+    <w:lvl w:ilvl="6" w:tentative="1">
+      <w:start w:val="1"/>
+      <w:numFmt w:val="bullet"/>
+      <w:lvlText w:val=""/>
+      <w:lvlJc w:val="left"/>
+      <w:pPr>
+        <w:tabs>
+          <w:tab w:val="num" w:pos="5040"/>
+        </w:tabs>
+        <w:ind w:left="5040" w:hanging="360"/>
+      </w:pPr>
+      <w:rPr>
+        <w:rFonts w:ascii="Wingdings" w:hAnsi="Wingdings" w:hint="default"/>
+        <w:sz w:val="20"/>
+      </w:rPr>
+    </w:lvl>
+    <w:lvl w:ilvl="7" w:tentative="1">
+      <w:start w:val="1"/>
+      <w:numFmt w:val="bullet"/>
+      <w:lvlText w:val=""/>
+      <w:lvlJc w:val="left"/>
+      <w:pPr>
+        <w:tabs>
+          <w:tab w:val="num" w:pos="5760"/>
+        </w:tabs>
+        <w:ind w:left="5760" w:hanging="360"/>
+      </w:pPr>
+      <w:rPr>
+        <w:rFonts w:ascii="Wingdings" w:hAnsi="Wingdings" w:hint="default"/>
+        <w:sz w:val="20"/>
+      </w:rPr>
+    </w:lvl>
+    <w:lvl w:ilvl="8" w:tentative="1">
+      <w:start w:val="1"/>
+      <w:numFmt w:val="bullet"/>
+      <w:lvlText w:val=""/>
+      <w:lvlJc w:val="left"/>
+      <w:pPr>
+        <w:tabs>
+          <w:tab w:val="num" w:pos="6480"/>
+        </w:tabs>
+        <w:ind w:left="6480" w:hanging="360"/>
+      </w:pPr>
+      <w:rPr>
+        <w:rFonts w:ascii="Wingdings" w:hAnsi="Wingdings" w:hint="default"/>
+        <w:sz w:val="20"/>
+      </w:rPr>
+    </w:lvl>
+  </w:abstractNum>
+  <w:abstractNum w:abstractNumId="1" w15:restartNumberingAfterBreak="0">
+    <w:nsid w:val="43BD6A47"/>
+    <w:multiLevelType w:val="multilevel"/>
+    <w:tmpl w:val="E0ACCC22"/>
+    <w:lvl w:ilvl="0">
+      <w:start w:val="1"/>
+      <w:numFmt w:val="bullet"/>
+      <w:lvlText w:val=""/>
+      <w:lvlJc w:val="left"/>
+      <w:pPr>
+        <w:tabs>
+          <w:tab w:val="num" w:pos="720"/>
+        </w:tabs>
+        <w:ind w:left="720" w:hanging="360"/>
+      </w:pPr>
+      <w:rPr>
+        <w:rFonts w:ascii="Symbol" w:hAnsi="Symbol" w:hint="default"/>
+        <w:sz w:val="20"/>
+      </w:rPr>
+    </w:lvl>
+    <w:lvl w:ilvl="1" w:tentative="1">
+      <w:start w:val="1"/>
+      <w:numFmt w:val="bullet"/>
+      <w:lvlText w:val="o"/>
+      <w:lvlJc w:val="left"/>
+      <w:pPr>
+        <w:tabs>
+          <w:tab w:val="num" w:pos="1440"/>
+        </w:tabs>
+        <w:ind w:left="1440" w:hanging="360"/>
+      </w:pPr>
+      <w:rPr>
+        <w:rFonts w:ascii="Courier New" w:hAnsi="Courier New" w:hint="default"/>
+        <w:sz w:val="20"/>
+      </w:rPr>
+    </w:lvl>
+    <w:lvl w:ilvl="2" w:tentative="1">
+      <w:start w:val="1"/>
+      <w:numFmt w:val="bullet"/>
+      <w:lvlText w:val=""/>
+      <w:lvlJc w:val="left"/>
+      <w:pPr>
+        <w:tabs>
+          <w:tab w:val="num" w:pos="2160"/>
+        </w:tabs>
+        <w:ind w:left="2160" w:hanging="360"/>
+      </w:pPr>
+      <w:rPr>
+        <w:rFonts w:ascii="Wingdings" w:hAnsi="Wingdings" w:hint="default"/>
+        <w:sz w:val="20"/>
+      </w:rPr>
+    </w:lvl>
+    <w:lvl w:ilvl="3" w:tentative="1">
+      <w:start w:val="1"/>
+      <w:numFmt w:val="bullet"/>
+      <w:lvlText w:val=""/>
+      <w:lvlJc w:val="left"/>
+      <w:pPr>
+        <w:tabs>
+          <w:tab w:val="num" w:pos="2880"/>
+        </w:tabs>
+        <w:ind w:left="2880" w:hanging="360"/>
+      </w:pPr>
+      <w:rPr>
+        <w:rFonts w:ascii="Wingdings" w:hAnsi="Wingdings" w:hint="default"/>
+        <w:sz w:val="20"/>
+      </w:rPr>
+    </w:lvl>
+    <w:lvl w:ilvl="4" w:tentative="1">
+      <w:start w:val="1"/>
+      <w:numFmt w:val="bullet"/>
+      <w:lvlText w:val=""/>
+      <w:lvlJc w:val="left"/>
+      <w:pPr>
+        <w:tabs>
+          <w:tab w:val="num" w:pos="3600"/>
+        </w:tabs>
+        <w:ind w:left="3600" w:hanging="360"/>
+      </w:pPr>
+      <w:rPr>
+        <w:rFonts w:ascii="Wingdings" w:hAnsi="Wingdings" w:hint="default"/>
+        <w:sz w:val="20"/>
+      </w:rPr>
+    </w:lvl>
+    <w:lvl w:ilvl="5" w:tentative="1">
+      <w:start w:val="1"/>
+      <w:numFmt w:val="bullet"/>
+      <w:lvlText w:val=""/>
+      <w:lvlJc w:val="left"/>
+      <w:pPr>
+        <w:tabs>
+          <w:tab w:val="num" w:pos="4320"/>
+        </w:tabs>
+        <w:ind w:left="4320" w:hanging="360"/>
+      </w:pPr>
+      <w:rPr>
+        <w:rFonts w:ascii="Wingdings" w:hAnsi="Wingdings" w:hint="default"/>
+        <w:sz w:val="20"/>
+      </w:rPr>
+    </w:lvl>
+    <w:lvl w:ilvl="6" w:tentative="1">
+      <w:start w:val="1"/>
+      <w:numFmt w:val="bullet"/>
+      <w:lvlText w:val=""/>
+      <w:lvlJc w:val="left"/>
+      <w:pPr>
+        <w:tabs>
+          <w:tab w:val="num" w:pos="5040"/>
+        </w:tabs>
+        <w:ind w:left="5040" w:hanging="360"/>
+      </w:pPr>
+      <w:rPr>
+        <w:rFonts w:ascii="Wingdings" w:hAnsi="Wingdings" w:hint="default"/>
+        <w:sz w:val="20"/>
+      </w:rPr>
+    </w:lvl>
+    <w:lvl w:ilvl="7" w:tentative="1">
+      <w:start w:val="1"/>
+      <w:numFmt w:val="bullet"/>
+      <w:lvlText w:val=""/>
+      <w:lvlJc w:val="left"/>
+      <w:pPr>
+        <w:tabs>
+          <w:tab w:val="num" w:pos="5760"/>
+        </w:tabs>
+        <w:ind w:left="5760" w:hanging="360"/>
+      </w:pPr>
+      <w:rPr>
+        <w:rFonts w:ascii="Wingdings" w:hAnsi="Wingdings" w:hint="default"/>
+        <w:sz w:val="20"/>
+      </w:rPr>
+    </w:lvl>
+    <w:lvl w:ilvl="8" w:tentative="1">
+      <w:start w:val="1"/>
+      <w:numFmt w:val="bullet"/>
+      <w:lvlText w:val=""/>
+      <w:lvlJc w:val="left"/>
+      <w:pPr>
+        <w:tabs>
+          <w:tab w:val="num" w:pos="6480"/>
+        </w:tabs>
+        <w:ind w:left="6480" w:hanging="360"/>
+      </w:pPr>
+      <w:rPr>
+        <w:rFonts w:ascii="Wingdings" w:hAnsi="Wingdings" w:hint="default"/>
+        <w:sz w:val="20"/>
+      </w:rPr>
+    </w:lvl>
+  </w:abstractNum>
+  <w:abstractNum w:abstractNumId="2" w15:restartNumberingAfterBreak="0">
+    <w:nsid w:val="69070855"/>
+    <w:multiLevelType w:val="multilevel"/>
+    <w:tmpl w:val="8FB8077C"/>
+    <w:lvl w:ilvl="0">
+      <w:start w:val="1"/>
+      <w:numFmt w:val="bullet"/>
+      <w:lvlText w:val=""/>
+      <w:lvlJc w:val="left"/>
+      <w:pPr>
+        <w:tabs>
+          <w:tab w:val="num" w:pos="720"/>
+        </w:tabs>
+        <w:ind w:left="720" w:hanging="360"/>
+      </w:pPr>
+      <w:rPr>
+        <w:rFonts w:ascii="Symbol" w:hAnsi="Symbol" w:hint="default"/>
+        <w:sz w:val="20"/>
+      </w:rPr>
+    </w:lvl>
+    <w:lvl w:ilvl="1" w:tentative="1">
+      <w:start w:val="1"/>
+      <w:numFmt w:val="bullet"/>
+      <w:lvlText w:val="o"/>
+      <w:lvlJc w:val="left"/>
+      <w:pPr>
+        <w:tabs>
+          <w:tab w:val="num" w:pos="1440"/>
+        </w:tabs>
+        <w:ind w:left="1440" w:hanging="360"/>
+      </w:pPr>
+      <w:rPr>
+        <w:rFonts w:ascii="Courier New" w:hAnsi="Courier New" w:hint="default"/>
+        <w:sz w:val="20"/>
+      </w:rPr>
+    </w:lvl>
+    <w:lvl w:ilvl="2" w:tentative="1">
+      <w:start w:val="1"/>
+      <w:numFmt w:val="bullet"/>
+      <w:lvlText w:val=""/>
+      <w:lvlJc w:val="left"/>
+      <w:pPr>
+        <w:tabs>
+          <w:tab w:val="num" w:pos="2160"/>
+        </w:tabs>
+        <w:ind w:left="2160" w:hanging="360"/>
+      </w:pPr>
+      <w:rPr>
+        <w:rFonts w:ascii="Wingdings" w:hAnsi="Wingdings" w:hint="default"/>
+        <w:sz w:val="20"/>
+      </w:rPr>
+    </w:lvl>
+    <w:lvl w:ilvl="3" w:tentative="1">
+      <w:start w:val="1"/>
+      <w:numFmt w:val="bullet"/>
+      <w:lvlText w:val=""/>
+      <w:lvlJc w:val="left"/>
+      <w:pPr>
+        <w:tabs>
+          <w:tab w:val="num" w:pos="2880"/>
+        </w:tabs>
+        <w:ind w:left="2880" w:hanging="360"/>
+      </w:pPr>
+      <w:rPr>
+        <w:rFonts w:ascii="Wingdings" w:hAnsi="Wingdings" w:hint="default"/>
+        <w:sz w:val="20"/>
+      </w:rPr>
+    </w:lvl>
+    <w:lvl w:ilvl="4" w:tentative="1">
+      <w:start w:val="1"/>
+      <w:numFmt w:val="bullet"/>
+      <w:lvlText w:val=""/>
+      <w:lvlJc w:val="left"/>
+      <w:pPr>
+        <w:tabs>
+          <w:tab w:val="num" w:pos="3600"/>
+        </w:tabs>
+        <w:ind w:left="3600" w:hanging="360"/>
+      </w:pPr>
+      <w:rPr>
+        <w:rFonts w:ascii="Wingdings" w:hAnsi="Wingdings" w:hint="default"/>
+        <w:sz w:val="20"/>
+      </w:rPr>
+    </w:lvl>
+    <w:lvl w:ilvl="5" w:tentative="1">
+      <w:start w:val="1"/>
+      <w:numFmt w:val="bullet"/>
+      <w:lvlText w:val=""/>
+      <w:lvlJc w:val="left"/>
+      <w:pPr>
+        <w:tabs>
+          <w:tab w:val="num" w:pos="4320"/>
+        </w:tabs>
+        <w:ind w:left="4320" w:hanging="360"/>
+      </w:pPr>
+      <w:rPr>
+        <w:rFonts w:ascii="Wingdings" w:hAnsi="Wingdings" w:hint="default"/>
+        <w:sz w:val="20"/>
+      </w:rPr>
+    </w:lvl>
+    <w:lvl w:ilvl="6" w:tentative="1">
+      <w:start w:val="1"/>
+      <w:numFmt w:val="bullet"/>
+      <w:lvlText w:val=""/>
+      <w:lvlJc w:val="left"/>
+      <w:pPr>
+        <w:tabs>
+          <w:tab w:val="num" w:pos="5040"/>
+        </w:tabs>
+        <w:ind w:left="5040" w:hanging="360"/>
+      </w:pPr>
+      <w:rPr>
+        <w:rFonts w:ascii="Wingdings" w:hAnsi="Wingdings" w:hint="default"/>
+        <w:sz w:val="20"/>
+      </w:rPr>
+    </w:lvl>
+    <w:lvl w:ilvl="7" w:tentative="1">
+      <w:start w:val="1"/>
+      <w:numFmt w:val="bullet"/>
+      <w:lvlText w:val=""/>
+      <w:lvlJc w:val="left"/>
+      <w:pPr>
+        <w:tabs>
+          <w:tab w:val="num" w:pos="5760"/>
+        </w:tabs>
+        <w:ind w:left="5760" w:hanging="360"/>
+      </w:pPr>
+      <w:rPr>
+        <w:rFonts w:ascii="Wingdings" w:hAnsi="Wingdings" w:hint="default"/>
+        <w:sz w:val="20"/>
+      </w:rPr>
+    </w:lvl>
+    <w:lvl w:ilvl="8" w:tentative="1">
+      <w:start w:val="1"/>
+      <w:numFmt w:val="bullet"/>
+      <w:lvlText w:val=""/>
+      <w:lvlJc w:val="left"/>
+      <w:pPr>
+        <w:tabs>
+          <w:tab w:val="num" w:pos="6480"/>
+        </w:tabs>
+        <w:ind w:left="6480" w:hanging="360"/>
+      </w:pPr>
+      <w:rPr>
+        <w:rFonts w:ascii="Wingdings" w:hAnsi="Wingdings" w:hint="default"/>
+        <w:sz w:val="20"/>
+      </w:rPr>
+    </w:lvl>
+  </w:abstractNum>
+  <w:abstractNum w:abstractNumId="3" w15:restartNumberingAfterBreak="0">
+    <w:nsid w:val="75FE6566"/>
+    <w:multiLevelType w:val="multilevel"/>
+    <w:tmpl w:val="ADCC1510"/>
+    <w:lvl w:ilvl="0">
+      <w:start w:val="1"/>
+      <w:numFmt w:val="decimal"/>
+      <w:lvlText w:val="%1."/>
+      <w:lvlJc w:val="left"/>
+      <w:pPr>
+        <w:tabs>
+          <w:tab w:val="num" w:pos="720"/>
+        </w:tabs>
+        <w:ind w:left="720" w:hanging="360"/>
+      </w:pPr>
+    </w:lvl>
+    <w:lvl w:ilvl="1" w:tentative="1">
+      <w:start w:val="1"/>
+      <w:numFmt w:val="decimal"/>
+      <w:lvlText w:val="%2."/>
+      <w:lvlJc w:val="left"/>
+      <w:pPr>
+        <w:tabs>
+          <w:tab w:val="num" w:pos="1440"/>
+        </w:tabs>
+        <w:ind w:left="1440" w:hanging="360"/>
+      </w:pPr>
+    </w:lvl>
+    <w:lvl w:ilvl="2" w:tentative="1">
+      <w:start w:val="1"/>
+      <w:numFmt w:val="decimal"/>
+      <w:lvlText w:val="%3."/>
+      <w:lvlJc w:val="left"/>
+      <w:pPr>
+        <w:tabs>
+          <w:tab w:val="num" w:pos="2160"/>
+        </w:tabs>
+        <w:ind w:left="2160" w:hanging="360"/>
+      </w:pPr>
+    </w:lvl>
+    <w:lvl w:ilvl="3" w:tentative="1">
+      <w:start w:val="1"/>
+      <w:numFmt w:val="decimal"/>
+      <w:lvlText w:val="%4."/>
+      <w:lvlJc w:val="left"/>
+      <w:pPr>
+        <w:tabs>
+          <w:tab w:val="num" w:pos="2880"/>
+        </w:tabs>
+        <w:ind w:left="2880" w:hanging="360"/>
+      </w:pPr>
+    </w:lvl>
+    <w:lvl w:ilvl="4" w:tentative="1">
+      <w:start w:val="1"/>
+      <w:numFmt w:val="decimal"/>
+      <w:lvlText w:val="%5."/>
+      <w:lvlJc w:val="left"/>
+      <w:pPr>
+        <w:tabs>
+          <w:tab w:val="num" w:pos="3600"/>
+        </w:tabs>
+        <w:ind w:left="3600" w:hanging="360"/>
+      </w:pPr>
+    </w:lvl>
+    <w:lvl w:ilvl="5" w:tentative="1">
+      <w:start w:val="1"/>
+      <w:numFmt w:val="decimal"/>
+      <w:lvlText w:val="%6."/>
+      <w:lvlJc w:val="left"/>
+      <w:pPr>
+        <w:tabs>
+          <w:tab w:val="num" w:pos="4320"/>
+        </w:tabs>
+        <w:ind w:left="4320" w:hanging="360"/>
+      </w:pPr>
+    </w:lvl>
+    <w:lvl w:ilvl="6" w:tentative="1">
+      <w:start w:val="1"/>
+      <w:numFmt w:val="decimal"/>
+      <w:lvlText w:val="%7."/>
+      <w:lvlJc w:val="left"/>
+      <w:pPr>
+        <w:tabs>
+          <w:tab w:val="num" w:pos="5040"/>
+        </w:tabs>
+        <w:ind w:left="5040" w:hanging="360"/>
+      </w:pPr>
+    </w:lvl>
+    <w:lvl w:ilvl="7" w:tentative="1">
+      <w:start w:val="1"/>
+      <w:numFmt w:val="decimal"/>
+      <w:lvlText w:val="%8."/>
+      <w:lvlJc w:val="left"/>
+      <w:pPr>
+        <w:tabs>
+          <w:tab w:val="num" w:pos="5760"/>
+        </w:tabs>
+        <w:ind w:left="5760" w:hanging="360"/>
+      </w:pPr>
+    </w:lvl>
+    <w:lvl w:ilvl="8" w:tentative="1">
+      <w:start w:val="1"/>
+      <w:numFmt w:val="decimal"/>
+      <w:lvlText w:val="%9."/>
+      <w:lvlJc w:val="left"/>
+      <w:pPr>
+        <w:tabs>
+          <w:tab w:val="num" w:pos="6480"/>
+        </w:tabs>
+        <w:ind w:left="6480" w:hanging="360"/>
+      </w:pPr>
+    </w:lvl>
+  </w:abstractNum>
+  <w:abstractNum w:abstractNumId="4" w15:restartNumberingAfterBreak="0">
     <w:nsid w:val="7EA5518C"/>
     <w:multiLevelType w:val="hybridMultilevel"/>
     <w:tmpl w:val="F8EE5490"/>
@@ -1450,7 +2295,19 @@
     </w:lvl>
   </w:abstractNum>
   <w:num w:numId="1">
+    <w:abstractNumId w:val="4"/>
+  </w:num>
+  <w:num w:numId="2">
+    <w:abstractNumId w:val="3"/>
+  </w:num>
+  <w:num w:numId="3">
     <w:abstractNumId w:val="0"/>
+  </w:num>
+  <w:num w:numId="4">
+    <w:abstractNumId w:val="2"/>
+  </w:num>
+  <w:num w:numId="5">
+    <w:abstractNumId w:val="1"/>
   </w:num>
 </w:numbering>
 </file>

</xml_diff>